<commit_message>
Cập nhật lại một số định dạng văn bản trong Báo cáo
</commit_message>
<xml_diff>
--- a/BaoCao_Nhom21.docx
+++ b/BaoCao_Nhom21.docx
@@ -4864,8 +4864,6 @@
       </w:pPr>
       <w:r>
         <w:tab/>
-      </w:r>
-      <w:r>
         <w:t>Thư viện là trung tâm tri thức, đóng vai trò quan trọng trong việc hỗ trợ học tập, nghiên cứu và phát triển văn hóa đọc cho sinh viên và giảng viên. Tại Trường Đại học Công nghiệp Hà Nội, thư viện không chỉ cung cấp nguồn tài liệu học thuật phong phú mà còn là nơi tổ chức các hoạt động như hội thảo, chia sẻ học thuật, và hướng dẫn kỹ năng học tập. Tuy nhiên, cùng với sự gia tăng số lượng sinh viên, giảng viên và nhu cầu sử dụng thư viện, việc quản lý tài nguyên một cách hiệu quả đã trở thành một thách thức lớn.</w:t>
       </w:r>
     </w:p>
@@ -4875,8 +4873,6 @@
       </w:pPr>
       <w:r>
         <w:tab/>
-      </w:r>
-      <w:r>
         <w:t>Quy trình quản lý mượn trả sách truyền thống của nhiều thư viện tại Việt Nam thường dựa vào hệ thống ghi chép thủ công hoặc sử dụng phần mềm cơ bản, chưa đáp ứng tốt nhu cầu ngày càng cao về tính tiện lợi, chính xác và khả năng truy cập từ xa. Điều này không chỉ gây khó khăn cho việc kiểm soát số lượng sách, tình trạng mượn trả, mà còn làm mất nhiều thời gian của người dùng và nhân viên thư viện.</w:t>
       </w:r>
     </w:p>
@@ -4886,8 +4882,6 @@
       </w:pPr>
       <w:r>
         <w:tab/>
-      </w:r>
-      <w:r>
         <w:t xml:space="preserve">Với sự phát triển mạnh mẽ của công nghệ thông tin, việc số hóa các hoạt động quản lý thư viện đã trở thành một xu thế tất yếu. Một hệ thống quản lý mượn trả sách trực tuyến không chỉ giúp tự động hóa các quy trình, mà còn tạo ra trải nghiệm người dùng tối ưu, hỗ trợ sinh viên và giảng viên trong việc tìm kiếm tài liệu nhanh chóng, đồng thời giúp cán bộ thư viện dễ dàng giám sát và quản lý nguồn tài nguyên một cách hiệu quả. </w:t>
       </w:r>
     </w:p>
@@ -4897,8 +4891,6 @@
       </w:pPr>
       <w:r>
         <w:tab/>
-      </w:r>
-      <w:r>
         <w:t>Website quản lý mượn trả sách dành riêng cho thư viện Trường Đại học Công nghiệp Hà Nội được thiết kế với mục tiêu:</w:t>
       </w:r>
     </w:p>
@@ -4970,8 +4962,6 @@
       </w:pPr>
       <w:r>
         <w:tab/>
-      </w:r>
-      <w:r>
         <w:t xml:space="preserve">Thư viện Trường ĐHCNHN hiện là một trung tâm tri thức phục vụ hàng ngàn sinh viên và giảng viên mỗi năm. Với hàng chục ngàn đầu sách bao gồm giáo trình, tài liệu nghiên cứu, sách tham khảo và tài liệu số, thư viện đóng vai trò quan trọng trong việc hỗ trợ giảng dạy và học tập. </w:t>
       </w:r>
     </w:p>
@@ -5022,8 +5012,6 @@
       <w:r>
         <w:lastRenderedPageBreak/>
         <w:tab/>
-      </w:r>
-      <w:r>
         <w:t>Hiện nay, việc quản lý tài nguyên và hoạt động mượn trả sách tại thư viện chủ yếu được thực hiện qua hình thức truyền thống, với một số công cụ hỗ trợ cơ bản. Quy trình cụ thể như sau:</w:t>
       </w:r>
     </w:p>
@@ -5065,8 +5053,6 @@
       </w:pPr>
       <w:r>
         <w:tab/>
-      </w:r>
-      <w:r>
         <w:t>Dù đóng vai trò quan trọng trong việc hỗ trợ sinh viên và giảng viên, hệ thống quản lý thư viện hiện nay vẫn tồn tại nhiều hạn chế:</w:t>
       </w:r>
     </w:p>
@@ -5173,8 +5159,6 @@
       </w:pPr>
       <w:r>
         <w:tab/>
-      </w:r>
-      <w:r>
         <w:t>Mặc dù thư viện đã triển khai một số công cụ công nghệ, nhưng các giải pháp này chưa đáp ứng tốt yêu cầu hiện đại hóa:</w:t>
       </w:r>
     </w:p>
@@ -5322,6 +5306,9 @@
         <w:t>1</w:t>
       </w:r>
       <w:r>
+        <w:rPr>
+          <w:noProof/>
+        </w:rPr>
         <w:fldChar w:fldCharType="end"/>
       </w:r>
       <w:r>
@@ -5343,6 +5330,9 @@
         <w:t>1</w:t>
       </w:r>
       <w:r>
+        <w:rPr>
+          <w:noProof/>
+        </w:rPr>
         <w:fldChar w:fldCharType="end"/>
       </w:r>
       <w:r>
@@ -5365,13 +5355,7 @@
         <w:tab/>
       </w:r>
       <w:r>
-        <w:t>Các hoạt động nghiệp vụ của một thư viện sách thông thường có thể được</w:t>
-      </w:r>
-      <w:r>
-        <w:t xml:space="preserve"> </w:t>
-      </w:r>
-      <w:r>
-        <w:t>tóm tắt như sau:</w:t>
+        <w:t>Các hoạt động nghiệp vụ của một thư viện sách thông thường có thể được tóm tắt như sau:</w:t>
       </w:r>
     </w:p>
     <w:p>
@@ -5401,10 +5385,7 @@
         <w:t xml:space="preserve"> danh mục,</w:t>
       </w:r>
       <w:r>
-        <w:t xml:space="preserve"> </w:t>
-      </w:r>
-      <w:r>
-        <w:t xml:space="preserve">tên nhà xuất bản, năm xuất bản, số trang, </w:t>
+        <w:t xml:space="preserve"> tên nhà xuất bản, năm xuất bản, số trang, </w:t>
       </w:r>
       <w:r>
         <w:t xml:space="preserve">số lượng hiện có, </w:t>
@@ -5440,13 +5421,7 @@
         <w:t>cuốn</w:t>
       </w:r>
       <w:r>
-        <w:t xml:space="preserve"> sách rồi ghi vào phiếu</w:t>
-      </w:r>
-      <w:r>
-        <w:t xml:space="preserve"> </w:t>
-      </w:r>
-      <w:r>
-        <w:t>mượn</w:t>
+        <w:t xml:space="preserve"> sách rồi ghi vào phiếu mượn</w:t>
       </w:r>
       <w:r>
         <w:t>, hoặc có thể đặt lịch hẹn trước trên website</w:t>
@@ -5460,25 +5435,7 @@
         <w:pStyle w:val="BulletsAfterH3"/>
       </w:pPr>
       <w:r>
-        <w:t>Sau khi kiểm tra đầy đủ thông tin phiếu mượn, thủ thư kiểm tra điều</w:t>
-      </w:r>
-      <w:r>
-        <w:t xml:space="preserve"> </w:t>
-      </w:r>
-      <w:r>
-        <w:t>kiện mượn của độc giả và xác nhận cho phép mượn sách. Một số thông tin trong phiếu mượn được lưu lại để</w:t>
-      </w:r>
-      <w:r>
-        <w:t xml:space="preserve"> </w:t>
-      </w:r>
-      <w:r>
-        <w:t>quản lý, phiếu mượn sẽ được gài vào chỗ sách được lấy đi, sách được</w:t>
-      </w:r>
-      <w:r>
-        <w:t xml:space="preserve"> </w:t>
-      </w:r>
-      <w:r>
-        <w:t>giao cho độc giả.</w:t>
+        <w:t>Sau khi kiểm tra đầy đủ thông tin phiếu mượn, thủ thư kiểm tra điều kiện mượn của độc giả và xác nhận cho phép mượn sách. Một số thông tin trong phiếu mượn được lưu lại để quản lý, phiếu mượn sẽ được gài vào chỗ sách được lấy đi, sách được giao cho độc giả.</w:t>
       </w:r>
     </w:p>
     <w:p>
@@ -5487,25 +5444,13 @@
       </w:pPr>
       <w:r>
         <w:lastRenderedPageBreak/>
-        <w:t>Khi độc giả trả sách: xác nhận thẻ độc giả, xác định phiếu mượn, việc</w:t>
-      </w:r>
-      <w:r>
-        <w:t xml:space="preserve"> </w:t>
-      </w:r>
-      <w:r>
-        <w:t>trả sách được ghi nhận vào dòng ngày trả và</w:t>
+        <w:t>Khi độc giả trả sách: xác nhận thẻ độc giả, xác định phiếu mượn, việc trả sách được ghi nhận vào dòng ngày trả và</w:t>
       </w:r>
       <w:r>
         <w:t xml:space="preserve"> trạng thái phiếu</w:t>
       </w:r>
       <w:r>
-        <w:t>. Phiếu mượn</w:t>
-      </w:r>
-      <w:r>
-        <w:t xml:space="preserve"> </w:t>
-      </w:r>
-      <w:r>
-        <w:t>được lưu lại để quản lý và theo dõi.</w:t>
+        <w:t>. Phiếu mượn được lưu lại để quản lý và theo dõi.</w:t>
       </w:r>
     </w:p>
     <w:p>
@@ -5540,19 +5485,7 @@
         <w:pStyle w:val="BulletsH2"/>
       </w:pPr>
       <w:r>
-        <w:t xml:space="preserve">Giúp độc giả tra cứu theo loại sách, theo tên sách, theo tác giả, theo </w:t>
-      </w:r>
-      <w:r>
-        <w:t>danh mục</w:t>
-      </w:r>
-      <w:r>
-        <w:t>,... trên</w:t>
-      </w:r>
-      <w:r>
-        <w:t xml:space="preserve"> website</w:t>
-      </w:r>
-      <w:r>
-        <w:t>.</w:t>
+        <w:t>Giúp độc giả tra cứu theo loại sách, theo tên sách, theo tác giả, theo danh mục,... trên website.</w:t>
       </w:r>
     </w:p>
     <w:p>
@@ -5568,19 +5501,7 @@
         <w:pStyle w:val="BulletsH2"/>
       </w:pPr>
       <w:r>
-        <w:t>Thống kê hàng tháng s</w:t>
-      </w:r>
-      <w:r>
-        <w:t>ố</w:t>
-      </w:r>
-      <w:r>
-        <w:t xml:space="preserve"> sách cho </w:t>
-      </w:r>
-      <w:r>
-        <w:t>mượn, số phiếu đang mượn, số phiếu đã trả, số phiếu quá hạn</w:t>
-      </w:r>
-      <w:r>
-        <w:t>.</w:t>
+        <w:t>Thống kê hàng tháng số sách cho mượn, số phiếu đang mượn, số phiếu đã trả, số phiếu quá hạn.</w:t>
       </w:r>
     </w:p>
     <w:p>
@@ -5698,19 +5619,7 @@
         <w:pStyle w:val="BulletsH2"/>
       </w:pPr>
       <w:r>
-        <w:t>ASP.NET Core bao gồm các thành phần theo hướng module nhằm tối thiểu tài nguyên và chi phí phát triển, như vậy</w:t>
-      </w:r>
-      <w:r>
-        <w:t xml:space="preserve"> có thể giữ</w:t>
-      </w:r>
-      <w:r>
-        <w:t xml:space="preserve"> lại được sự mềm </w:t>
-      </w:r>
-      <w:r>
-        <w:t>d</w:t>
-      </w:r>
-      <w:r>
-        <w:t>ẻo trong việc xây dựng giải pháp.</w:t>
+        <w:t>ASP.NET Core bao gồm các thành phần theo hướng module nhằm tối thiểu tài nguyên và chi phí phát triển, như vậy có thể giữ lại được sự mềm dẻo trong việc xây dựng giải pháp.</w:t>
       </w:r>
       <w:r>
         <w:t xml:space="preserve"> </w:t>
@@ -5851,6 +5760,9 @@
         <w:t>1</w:t>
       </w:r>
       <w:r>
+        <w:rPr>
+          <w:noProof/>
+        </w:rPr>
         <w:fldChar w:fldCharType="end"/>
       </w:r>
       <w:r>
@@ -5872,6 +5784,9 @@
         <w:t>2</w:t>
       </w:r>
       <w:r>
+        <w:rPr>
+          <w:noProof/>
+        </w:rPr>
         <w:fldChar w:fldCharType="end"/>
       </w:r>
       <w:r>
@@ -6109,6 +6024,9 @@
         <w:t>1</w:t>
       </w:r>
       <w:r>
+        <w:rPr>
+          <w:noProof/>
+        </w:rPr>
         <w:fldChar w:fldCharType="end"/>
       </w:r>
       <w:r>
@@ -6130,6 +6048,9 @@
         <w:t>3</w:t>
       </w:r>
       <w:r>
+        <w:rPr>
+          <w:noProof/>
+        </w:rPr>
         <w:fldChar w:fldCharType="end"/>
       </w:r>
       <w:r>
@@ -6282,11 +6203,21 @@
     <w:p>
       <w:pPr>
         <w:pStyle w:val="Heading3"/>
-      </w:pPr>
-      <w:r>
+        <w:rPr>
+          <w:i w:val="0"/>
+          <w:iCs/>
+        </w:rPr>
+      </w:pPr>
+      <w:r>
+        <w:rPr>
+          <w:iCs/>
+        </w:rPr>
         <w:t>Giới thiệu về SQL Server</w:t>
       </w:r>
       <w:r>
+        <w:rPr>
+          <w:iCs/>
+        </w:rPr>
         <w:t>:</w:t>
       </w:r>
     </w:p>
@@ -6299,11 +6230,6 @@
           <w:rStyle w:val="Strong"/>
         </w:rPr>
         <w:tab/>
-      </w:r>
-      <w:r>
-        <w:rPr>
-          <w:rStyle w:val="Strong"/>
-        </w:rPr>
         <w:t>SQL Server</w:t>
       </w:r>
       <w:r>
@@ -6320,15 +6246,7 @@
       </w:pPr>
       <w:r>
         <w:tab/>
-      </w:r>
-      <w:r>
-        <w:t>SQL Server hỗ trợ nhiều tính năng cao cấp như</w:t>
-      </w:r>
-      <w:r>
-        <w:t>:</w:t>
-      </w:r>
-      <w:r>
-        <w:t xml:space="preserve"> </w:t>
+        <w:t xml:space="preserve">SQL Server hỗ trợ nhiều tính năng cao cấp như: </w:t>
       </w:r>
     </w:p>
     <w:p>
@@ -6336,13 +6254,7 @@
         <w:pStyle w:val="BulletsH2"/>
       </w:pPr>
       <w:r>
-        <w:t>P</w:t>
-      </w:r>
-      <w:r>
-        <w:t>hân tích dữ liệu (data warehousing)</w:t>
-      </w:r>
-      <w:r>
-        <w:t>.</w:t>
+        <w:t>Phân tích dữ liệu (data warehousing).</w:t>
       </w:r>
     </w:p>
     <w:p>
@@ -6350,10 +6262,7 @@
         <w:pStyle w:val="BulletsH2"/>
       </w:pPr>
       <w:r>
-        <w:t>B</w:t>
-      </w:r>
-      <w:r>
-        <w:t>áo cáo (reporting)</w:t>
+        <w:t>Báo cáo (reporting)</w:t>
       </w:r>
     </w:p>
     <w:p>
@@ -6361,10 +6270,7 @@
         <w:pStyle w:val="BulletsH2"/>
       </w:pPr>
       <w:r>
-        <w:t>C</w:t>
-      </w:r>
-      <w:r>
-        <w:t xml:space="preserve">ác công cụ quản lý cơ sở dữ liệu tích hợp (SQL Server Management Studio). </w:t>
+        <w:t xml:space="preserve">Các công cụ quản lý cơ sở dữ liệu tích hợp (SQL Server Management Studio). </w:t>
       </w:r>
     </w:p>
     <w:p>
@@ -6373,12 +6279,7 @@
       </w:pPr>
       <w:r>
         <w:tab/>
-      </w:r>
-      <w:r>
-        <w:t>Nó cũng hỗ trợ các kỹ thuật như</w:t>
-      </w:r>
-      <w:r>
-        <w:t>:</w:t>
+        <w:t>Nó cũng hỗ trợ các kỹ thuật như:</w:t>
       </w:r>
     </w:p>
     <w:p>
@@ -6386,13 +6287,7 @@
         <w:pStyle w:val="BulletsH2"/>
       </w:pPr>
       <w:r>
-        <w:t>R</w:t>
-      </w:r>
-      <w:r>
-        <w:t>eplication</w:t>
-      </w:r>
-      <w:r>
-        <w:t>.</w:t>
+        <w:t>Replication.</w:t>
       </w:r>
     </w:p>
     <w:p>
@@ -6400,13 +6295,7 @@
         <w:pStyle w:val="BulletsH2"/>
       </w:pPr>
       <w:r>
-        <w:t>F</w:t>
-      </w:r>
-      <w:r>
-        <w:t>ull-text search</w:t>
-      </w:r>
-      <w:r>
-        <w:t>.</w:t>
+        <w:t>Full-text search.</w:t>
       </w:r>
     </w:p>
     <w:p>
@@ -6414,10 +6303,7 @@
         <w:pStyle w:val="BulletsH2"/>
       </w:pPr>
       <w:r>
-        <w:t>C</w:t>
-      </w:r>
-      <w:r>
-        <w:t xml:space="preserve">ác chỉ mục toàn văn (full-text indexing) giúp cải thiện hiệu suất và khả năng mở rộng cho các ứng dụng có lượng dữ liệu lớn. </w:t>
+        <w:t xml:space="preserve">Các chỉ mục toàn văn (full-text indexing) giúp cải thiện hiệu suất và khả năng mở rộng cho các ứng dụng có lượng dữ liệu lớn. </w:t>
       </w:r>
     </w:p>
     <w:p>
@@ -6432,8 +6318,6 @@
       </w:pPr>
       <w:r>
         <w:tab/>
-      </w:r>
-      <w:r>
         <w:t>Với các tính năng mở rộng và khả năng tích hợp tốt với các sản phẩm của Microsoft như .NET, SQL Server là một trong những lựa chọn hàng đầu cho các ứng dụng doanh nghiệp và các hệ thống cơ sở dữ liệu phức tạp.</w:t>
       </w:r>
     </w:p>
@@ -6554,6 +6438,9 @@
         <w:t>2</w:t>
       </w:r>
       <w:r>
+        <w:rPr>
+          <w:noProof/>
+        </w:rPr>
         <w:fldChar w:fldCharType="end"/>
       </w:r>
       <w:r>
@@ -6575,6 +6462,9 @@
         <w:t>1</w:t>
       </w:r>
       <w:r>
+        <w:rPr>
+          <w:noProof/>
+        </w:rPr>
         <w:fldChar w:fldCharType="end"/>
       </w:r>
       <w:r>
@@ -6878,6 +6768,9 @@
         <w:t>2</w:t>
       </w:r>
       <w:r>
+        <w:rPr>
+          <w:noProof/>
+        </w:rPr>
         <w:fldChar w:fldCharType="end"/>
       </w:r>
       <w:r>
@@ -6899,6 +6792,9 @@
         <w:t>2</w:t>
       </w:r>
       <w:r>
+        <w:rPr>
+          <w:noProof/>
+        </w:rPr>
         <w:fldChar w:fldCharType="end"/>
       </w:r>
       <w:r>
@@ -7075,7 +6971,16 @@
         <w:pStyle w:val="BulletsAfterH3"/>
       </w:pPr>
       <w:r>
-        <w:t>Quản trị viên (Admin)</w:t>
+        <w:t xml:space="preserve">Quản trị </w:t>
+      </w:r>
+      <w:r>
+        <w:rPr>
+          <w:highlight w:val="red"/>
+        </w:rPr>
+        <w:t>viên</w:t>
+      </w:r>
+      <w:r>
+        <w:t xml:space="preserve"> (Admin)</w:t>
       </w:r>
       <w:r>
         <w:t xml:space="preserve">: </w:t>
@@ -7291,6 +7196,9 @@
         <w:t>2</w:t>
       </w:r>
       <w:r>
+        <w:rPr>
+          <w:noProof/>
+        </w:rPr>
         <w:fldChar w:fldCharType="end"/>
       </w:r>
       <w:r>
@@ -7312,6 +7220,9 @@
         <w:t>3</w:t>
       </w:r>
       <w:r>
+        <w:rPr>
+          <w:noProof/>
+        </w:rPr>
         <w:fldChar w:fldCharType="end"/>
       </w:r>
       <w:r>
@@ -7428,6 +7339,9 @@
         <w:t>2</w:t>
       </w:r>
       <w:r>
+        <w:rPr>
+          <w:noProof/>
+        </w:rPr>
         <w:fldChar w:fldCharType="end"/>
       </w:r>
       <w:r>
@@ -7449,6 +7363,9 @@
         <w:t>4</w:t>
       </w:r>
       <w:r>
+        <w:rPr>
+          <w:noProof/>
+        </w:rPr>
         <w:fldChar w:fldCharType="end"/>
       </w:r>
       <w:r>
@@ -7555,6 +7472,9 @@
         <w:t>2</w:t>
       </w:r>
       <w:r>
+        <w:rPr>
+          <w:noProof/>
+        </w:rPr>
         <w:fldChar w:fldCharType="end"/>
       </w:r>
       <w:r>
@@ -7576,6 +7496,9 @@
         <w:t>5</w:t>
       </w:r>
       <w:r>
+        <w:rPr>
+          <w:noProof/>
+        </w:rPr>
         <w:fldChar w:fldCharType="end"/>
       </w:r>
       <w:r>
@@ -7673,6 +7596,9 @@
         <w:t>2</w:t>
       </w:r>
       <w:r>
+        <w:rPr>
+          <w:noProof/>
+        </w:rPr>
         <w:fldChar w:fldCharType="end"/>
       </w:r>
       <w:r>
@@ -7694,6 +7620,9 @@
         <w:t>6</w:t>
       </w:r>
       <w:r>
+        <w:rPr>
+          <w:noProof/>
+        </w:rPr>
         <w:fldChar w:fldCharType="end"/>
       </w:r>
       <w:r>
@@ -7800,6 +7729,9 @@
         <w:t>2</w:t>
       </w:r>
       <w:r>
+        <w:rPr>
+          <w:noProof/>
+        </w:rPr>
         <w:fldChar w:fldCharType="end"/>
       </w:r>
       <w:r>
@@ -7821,6 +7753,9 @@
         <w:t>7</w:t>
       </w:r>
       <w:r>
+        <w:rPr>
+          <w:noProof/>
+        </w:rPr>
         <w:fldChar w:fldCharType="end"/>
       </w:r>
       <w:r>
@@ -7913,6 +7848,9 @@
         <w:t>2</w:t>
       </w:r>
       <w:r>
+        <w:rPr>
+          <w:noProof/>
+        </w:rPr>
         <w:fldChar w:fldCharType="end"/>
       </w:r>
       <w:r>
@@ -7934,6 +7872,9 @@
         <w:t>8</w:t>
       </w:r>
       <w:r>
+        <w:rPr>
+          <w:noProof/>
+        </w:rPr>
         <w:fldChar w:fldCharType="end"/>
       </w:r>
       <w:r>
@@ -8038,6 +7979,9 @@
         <w:t>2</w:t>
       </w:r>
       <w:r>
+        <w:rPr>
+          <w:noProof/>
+        </w:rPr>
         <w:fldChar w:fldCharType="end"/>
       </w:r>
       <w:r>
@@ -8059,13 +8003,13 @@
         <w:t>9</w:t>
       </w:r>
       <w:r>
+        <w:rPr>
+          <w:noProof/>
+        </w:rPr>
         <w:fldChar w:fldCharType="end"/>
       </w:r>
       <w:r>
-        <w:t xml:space="preserve">: </w:t>
-      </w:r>
-      <w:r>
-        <w:t>Biểu đồ usecase Xem báo cáo thống kê</w:t>
+        <w:t>: Biểu đồ usecase Xem báo cáo thống kê</w:t>
       </w:r>
       <w:bookmarkEnd w:id="23"/>
     </w:p>
@@ -8221,19 +8165,7 @@
         <w:rPr>
           <w:lang w:val="en-US" w:eastAsia="ja-JP"/>
         </w:rPr>
-        <w:t>Hệ thống kiểm tra thông tin:</w:t>
-      </w:r>
-      <w:r>
-        <w:rPr>
-          <w:lang w:val="en-US" w:eastAsia="ja-JP"/>
-        </w:rPr>
-        <w:t xml:space="preserve"> </w:t>
-      </w:r>
-      <w:r>
-        <w:rPr>
-          <w:lang w:val="en-US" w:eastAsia="ja-JP"/>
-        </w:rPr>
-        <w:t>Nếu thông tin hợp lệ, chuyển đến giao diện chính tương ứng với vai trò của người dùng.</w:t>
+        <w:t>Hệ thống kiểm tra thông tin: Nếu thông tin hợp lệ, chuyển đến giao diện chính tương ứng với vai trò của người dùng.</w:t>
       </w:r>
       <w:r>
         <w:rPr>
@@ -8278,19 +8210,7 @@
         <w:rPr>
           <w:lang w:val="en-US" w:eastAsia="ja-JP"/>
         </w:rPr>
-        <w:t>Sai thông tin đăng nhập:</w:t>
-      </w:r>
-      <w:r>
-        <w:rPr>
-          <w:lang w:val="en-US" w:eastAsia="ja-JP"/>
-        </w:rPr>
-        <w:t xml:space="preserve"> </w:t>
-      </w:r>
-      <w:r>
-        <w:rPr>
-          <w:lang w:val="en-US" w:eastAsia="ja-JP"/>
-        </w:rPr>
-        <w:t>Hệ thống thông báo lỗi và yêu cầu nhập lại thông tin.</w:t>
+        <w:t>Sai thông tin đăng nhập: Hệ thống thông báo lỗi và yêu cầu nhập lại thông tin.</w:t>
       </w:r>
     </w:p>
     <w:p>
@@ -9046,13 +8966,7 @@
         <w:pStyle w:val="BulletsAfterH3"/>
       </w:pPr>
       <w:r>
-        <w:t>Tiền điều kiện:</w:t>
-      </w:r>
-      <w:r>
-        <w:t xml:space="preserve"> </w:t>
-      </w:r>
-      <w:r>
-        <w:t>Người dùng đã có tài khoản trong hệ thống và đã đăng nhập thành công.</w:t>
+        <w:t>Tiền điều kiện: Người dùng đã có tài khoản trong hệ thống và đã đăng nhập thành công.</w:t>
       </w:r>
     </w:p>
     <w:p>
@@ -9060,13 +8974,7 @@
         <w:pStyle w:val="BulletsAfterH3"/>
       </w:pPr>
       <w:r>
-        <w:t>Hậu điều kiện:</w:t>
-      </w:r>
-      <w:r>
-        <w:t xml:space="preserve"> </w:t>
-      </w:r>
-      <w:r>
-        <w:t>Thông tin tài khoản của người dùng được hiển thị đầy đủ trên màn hình.</w:t>
+        <w:t>Hậu điều kiện: Thông tin tài khoản của người dùng được hiển thị đầy đủ trên màn hình.</w:t>
       </w:r>
     </w:p>
     <w:p>
@@ -9080,19 +8988,7 @@
         <w:rPr>
           <w:lang w:eastAsia="en-CA"/>
         </w:rPr>
-        <w:t>Điểm mở rộng:</w:t>
-      </w:r>
-      <w:r>
-        <w:rPr>
-          <w:lang w:eastAsia="en-CA"/>
-        </w:rPr>
-        <w:t xml:space="preserve"> </w:t>
-      </w:r>
-      <w:r>
-        <w:rPr>
-          <w:lang w:eastAsia="en-CA"/>
-        </w:rPr>
-        <w:t>Không có.</w:t>
+        <w:t>Điểm mở rộng: Không có.</w:t>
       </w:r>
     </w:p>
     <w:p>
@@ -9642,25 +9538,7 @@
         <w:pStyle w:val="1After"/>
       </w:pPr>
       <w:r>
-        <w:t>Thủ thư nhấn nút Thêm phiếu mượn:</w:t>
-      </w:r>
-      <w:r>
-        <w:t xml:space="preserve"> </w:t>
-      </w:r>
-      <w:r>
-        <w:t>Hệ thống chuyển qua màn hình Thêm phiếu mượn.</w:t>
-      </w:r>
-      <w:r>
-        <w:t xml:space="preserve"> </w:t>
-      </w:r>
-      <w:r>
-        <w:t>Thủ thư chọn thành viên mượn sách và thêm các sách từ danh sách thư viện vào phiếu mượn.</w:t>
-      </w:r>
-      <w:r>
-        <w:t xml:space="preserve"> </w:t>
-      </w:r>
-      <w:r>
-        <w:t>Thủ thư xác định ngày trả sách và nhấn nút Xác nhận để hoàn tất giao dịch.</w:t>
+        <w:t>Thủ thư nhấn nút Thêm phiếu mượn: Hệ thống chuyển qua màn hình Thêm phiếu mượn. Thủ thư chọn thành viên mượn sách và thêm các sách từ danh sách thư viện vào phiếu mượn. Thủ thư xác định ngày trả sách và nhấn nút Xác nhận để hoàn tất giao dịch.</w:t>
       </w:r>
     </w:p>
     <w:p>
@@ -9700,13 +9578,7 @@
         <w:t xml:space="preserve">Giao dịch mượn bị hủy: </w:t>
       </w:r>
       <w:r>
-        <w:t>Thành viên hoặc thủ thư quyết định hủy giao dịch mượn trước khi xác nhận.</w:t>
-      </w:r>
-      <w:r>
-        <w:t xml:space="preserve"> </w:t>
-      </w:r>
-      <w:r>
-        <w:t>Hệ thống không lưu lại giao dịch.</w:t>
+        <w:t>Thành viên hoặc thủ thư quyết định hủy giao dịch mượn trước khi xác nhận. Hệ thống không lưu lại giao dịch.</w:t>
       </w:r>
     </w:p>
     <w:p>
@@ -10720,10 +10592,7 @@
         <w:jc w:val="left"/>
       </w:pPr>
       <w:r>
-        <w:t xml:space="preserve">Biểu đồ trình tự usecase Đăng </w:t>
-      </w:r>
-      <w:r>
-        <w:t>nhập</w:t>
+        <w:t>Biểu đồ trình tự usecase Đăng nhập</w:t>
       </w:r>
     </w:p>
     <w:p>
@@ -10806,6 +10675,9 @@
         <w:t>2</w:t>
       </w:r>
       <w:r>
+        <w:rPr>
+          <w:noProof/>
+        </w:rPr>
         <w:fldChar w:fldCharType="end"/>
       </w:r>
       <w:r>
@@ -10827,6 +10699,9 @@
         <w:t>10</w:t>
       </w:r>
       <w:r>
+        <w:rPr>
+          <w:noProof/>
+        </w:rPr>
         <w:fldChar w:fldCharType="end"/>
       </w:r>
       <w:r>
@@ -10921,6 +10796,9 @@
         <w:t>2</w:t>
       </w:r>
       <w:r>
+        <w:rPr>
+          <w:noProof/>
+        </w:rPr>
         <w:fldChar w:fldCharType="end"/>
       </w:r>
       <w:r>
@@ -10942,6 +10820,9 @@
         <w:t>11</w:t>
       </w:r>
       <w:r>
+        <w:rPr>
+          <w:noProof/>
+        </w:rPr>
         <w:fldChar w:fldCharType="end"/>
       </w:r>
       <w:r>
@@ -11042,6 +10923,9 @@
         <w:t>2</w:t>
       </w:r>
       <w:r>
+        <w:rPr>
+          <w:noProof/>
+        </w:rPr>
         <w:fldChar w:fldCharType="end"/>
       </w:r>
       <w:r>
@@ -11063,13 +10947,13 @@
         <w:t>12</w:t>
       </w:r>
       <w:r>
+        <w:rPr>
+          <w:noProof/>
+        </w:rPr>
         <w:fldChar w:fldCharType="end"/>
       </w:r>
       <w:r>
-        <w:t xml:space="preserve">: </w:t>
-      </w:r>
-      <w:r>
-        <w:t>Biểu đồ trình tự usecase Quản lý sách</w:t>
+        <w:t>: Biểu đồ trình tự usecase Quản lý sách</w:t>
       </w:r>
       <w:bookmarkEnd w:id="28"/>
     </w:p>
@@ -11079,10 +10963,7 @@
       </w:pPr>
       <w:r>
         <w:lastRenderedPageBreak/>
-        <w:t xml:space="preserve">Biểu đồ trình tự usecase Quản lý </w:t>
-      </w:r>
-      <w:r>
-        <w:t>phiếu mượn trả sách:</w:t>
+        <w:t>Biểu đồ trình tự usecase Quản lý phiếu mượn trả sách:</w:t>
       </w:r>
     </w:p>
     <w:p>
@@ -11170,6 +11051,9 @@
         <w:t>2</w:t>
       </w:r>
       <w:r>
+        <w:rPr>
+          <w:noProof/>
+        </w:rPr>
         <w:fldChar w:fldCharType="end"/>
       </w:r>
       <w:r>
@@ -11191,13 +11075,13 @@
         <w:t>13</w:t>
       </w:r>
       <w:r>
+        <w:rPr>
+          <w:noProof/>
+        </w:rPr>
         <w:fldChar w:fldCharType="end"/>
       </w:r>
       <w:r>
-        <w:t xml:space="preserve">: </w:t>
-      </w:r>
-      <w:r>
-        <w:t>Biểu đồ trình tự usecase Quản lý phiếu mượn trả sách</w:t>
+        <w:t>: Biểu đồ trình tự usecase Quản lý phiếu mượn trả sách</w:t>
       </w:r>
       <w:bookmarkEnd w:id="29"/>
     </w:p>
@@ -11207,10 +11091,7 @@
       </w:pPr>
       <w:r>
         <w:lastRenderedPageBreak/>
-        <w:t xml:space="preserve">Biểu đồ trình tự usecase Quản lý </w:t>
-      </w:r>
-      <w:r>
-        <w:t>tủ sách:</w:t>
+        <w:t>Biểu đồ trình tự usecase Quản lý tủ sách:</w:t>
       </w:r>
     </w:p>
     <w:p>
@@ -11291,6 +11172,9 @@
         <w:t>2</w:t>
       </w:r>
       <w:r>
+        <w:rPr>
+          <w:noProof/>
+        </w:rPr>
         <w:fldChar w:fldCharType="end"/>
       </w:r>
       <w:r>
@@ -11312,13 +11196,13 @@
         <w:t>14</w:t>
       </w:r>
       <w:r>
+        <w:rPr>
+          <w:noProof/>
+        </w:rPr>
         <w:fldChar w:fldCharType="end"/>
       </w:r>
       <w:r>
-        <w:t xml:space="preserve">: </w:t>
-      </w:r>
-      <w:r>
-        <w:t>Biểu đồ trình tự usecase Quản lý tủ sách</w:t>
+        <w:t>: Biểu đồ trình tự usecase Quản lý tủ sách</w:t>
       </w:r>
       <w:bookmarkEnd w:id="30"/>
     </w:p>
@@ -11328,10 +11212,7 @@
       </w:pPr>
       <w:r>
         <w:lastRenderedPageBreak/>
-        <w:t xml:space="preserve">Biểu đồ trình tự usecase Quản lý </w:t>
-      </w:r>
-      <w:r>
-        <w:t>người dùng:</w:t>
+        <w:t>Biểu đồ trình tự usecase Quản lý người dùng:</w:t>
       </w:r>
     </w:p>
     <w:p>
@@ -11412,6 +11293,9 @@
         <w:t>2</w:t>
       </w:r>
       <w:r>
+        <w:rPr>
+          <w:noProof/>
+        </w:rPr>
         <w:fldChar w:fldCharType="end"/>
       </w:r>
       <w:r>
@@ -11433,13 +11317,13 @@
         <w:t>15</w:t>
       </w:r>
       <w:r>
+        <w:rPr>
+          <w:noProof/>
+        </w:rPr>
         <w:fldChar w:fldCharType="end"/>
       </w:r>
       <w:r>
-        <w:t xml:space="preserve">: </w:t>
-      </w:r>
-      <w:r>
-        <w:t>Biểu đồ trình tự usecase Quản lý người dùng</w:t>
+        <w:t>: Biểu đồ trình tự usecase Quản lý người dùng</w:t>
       </w:r>
       <w:bookmarkEnd w:id="31"/>
     </w:p>
@@ -11449,10 +11333,7 @@
       </w:pPr>
       <w:r>
         <w:lastRenderedPageBreak/>
-        <w:t xml:space="preserve">Biểu đồ trình tự usecase Quản lý </w:t>
-      </w:r>
-      <w:r>
-        <w:t>danh mục:</w:t>
+        <w:t>Biểu đồ trình tự usecase Quản lý danh mục:</w:t>
       </w:r>
     </w:p>
     <w:p>
@@ -11533,6 +11414,9 @@
         <w:t>2</w:t>
       </w:r>
       <w:r>
+        <w:rPr>
+          <w:noProof/>
+        </w:rPr>
         <w:fldChar w:fldCharType="end"/>
       </w:r>
       <w:r>
@@ -11554,13 +11438,13 @@
         <w:t>16</w:t>
       </w:r>
       <w:r>
+        <w:rPr>
+          <w:noProof/>
+        </w:rPr>
         <w:fldChar w:fldCharType="end"/>
       </w:r>
       <w:r>
-        <w:t xml:space="preserve">: </w:t>
-      </w:r>
-      <w:r>
-        <w:t>Biểu đồ trình tự usecase Quản lý danh mục</w:t>
+        <w:t>: Biểu đồ trình tự usecase Quản lý danh mục</w:t>
       </w:r>
       <w:bookmarkEnd w:id="32"/>
     </w:p>
@@ -11589,6 +11473,7 @@
       </w:pPr>
       <w:r>
         <w:rPr>
+          <w:noProof/>
           <w:lang w:val="en-US" w:eastAsia="ja-JP"/>
         </w:rPr>
         <w:drawing>
@@ -11658,6 +11543,9 @@
         <w:t>2</w:t>
       </w:r>
       <w:r>
+        <w:rPr>
+          <w:noProof/>
+        </w:rPr>
         <w:fldChar w:fldCharType="end"/>
       </w:r>
       <w:r>
@@ -11679,6 +11567,9 @@
         <w:t>17</w:t>
       </w:r>
       <w:r>
+        <w:rPr>
+          <w:noProof/>
+        </w:rPr>
         <w:fldChar w:fldCharType="end"/>
       </w:r>
       <w:r>
@@ -11705,12 +11596,72 @@
     </w:p>
     <w:p>
       <w:pPr>
+        <w:pStyle w:val="Caption"/>
+      </w:pPr>
+      <w:r>
+        <w:t xml:space="preserve">Bảng </w:t>
+      </w:r>
+      <w:r>
+        <w:fldChar w:fldCharType="begin"/>
+      </w:r>
+      <w:r>
+        <w:instrText xml:space="preserve"> STYLEREF 1 \s </w:instrText>
+      </w:r>
+      <w:r>
+        <w:fldChar w:fldCharType="separate"/>
+      </w:r>
+      <w:r>
+        <w:rPr>
+          <w:noProof/>
+        </w:rPr>
+        <w:t>2</w:t>
+      </w:r>
+      <w:r>
+        <w:rPr>
+          <w:noProof/>
+        </w:rPr>
+        <w:fldChar w:fldCharType="end"/>
+      </w:r>
+      <w:r>
+        <w:t>.</w:t>
+      </w:r>
+      <w:r>
+        <w:fldChar w:fldCharType="begin"/>
+      </w:r>
+      <w:r>
+        <w:instrText xml:space="preserve"> SEQ Bảng \* ARABIC \s 1 </w:instrText>
+      </w:r>
+      <w:r>
+        <w:fldChar w:fldCharType="separate"/>
+      </w:r>
+      <w:r>
+        <w:rPr>
+          <w:noProof/>
+        </w:rPr>
+        <w:t>1</w:t>
+      </w:r>
+      <w:r>
+        <w:rPr>
+          <w:noProof/>
+        </w:rPr>
+        <w:fldChar w:fldCharType="end"/>
+      </w:r>
+      <w:r>
+        <w:t>: Bảng sách</w:t>
+      </w:r>
+    </w:p>
+    <w:p>
+      <w:pPr>
         <w:pStyle w:val="AfterH2"/>
+        <w:keepNext/>
       </w:pPr>
       <w:r>
         <w:tab/>
       </w:r>
       <w:r>
+        <w:rPr>
+          <w:noProof/>
+        </w:rPr>
         <w:drawing>
           <wp:inline distT="0" distB="0" distL="0" distR="0" wp14:anchorId="7100B83B" wp14:editId="3C519E0B">
             <wp:extent cx="5334526" cy="3550698"/>
@@ -11770,6 +11721,9 @@
         <w:tab/>
       </w:r>
       <w:r>
+        <w:rPr>
+          <w:noProof/>
+        </w:rPr>
         <w:drawing>
           <wp:inline distT="0" distB="0" distL="0" distR="0" wp14:anchorId="2CF480F7" wp14:editId="0B223485">
             <wp:extent cx="5341620" cy="1623980"/>
@@ -11824,6 +11778,9 @@
         <w:tab/>
       </w:r>
       <w:r>
+        <w:rPr>
+          <w:noProof/>
+        </w:rPr>
         <w:drawing>
           <wp:inline distT="0" distB="0" distL="0" distR="0" wp14:anchorId="1024A196" wp14:editId="35B4AB45">
             <wp:extent cx="5356860" cy="1643882"/>
@@ -11877,6 +11834,9 @@
         <w:tab/>
       </w:r>
       <w:r>
+        <w:rPr>
+          <w:noProof/>
+        </w:rPr>
         <w:drawing>
           <wp:inline distT="0" distB="0" distL="0" distR="0" wp14:anchorId="5E2CFA7E" wp14:editId="6F227CEC">
             <wp:extent cx="5364480" cy="1440370"/>
@@ -11937,6 +11897,9 @@
         <w:tab/>
       </w:r>
       <w:r>
+        <w:rPr>
+          <w:noProof/>
+        </w:rPr>
         <w:drawing>
           <wp:inline distT="0" distB="0" distL="0" distR="0" wp14:anchorId="3BE3E2A4" wp14:editId="0FB9D467">
             <wp:extent cx="5379290" cy="3154680"/>
@@ -11993,6 +11956,9 @@
         <w:ind w:left="567"/>
       </w:pPr>
       <w:r>
+        <w:rPr>
+          <w:noProof/>
+        </w:rPr>
         <w:drawing>
           <wp:inline distT="0" distB="0" distL="0" distR="0" wp14:anchorId="548EDFF6" wp14:editId="3DAF73D5">
             <wp:extent cx="5410200" cy="1656692"/>
@@ -12048,6 +12014,9 @@
         <w:ind w:left="567"/>
       </w:pPr>
       <w:r>
+        <w:rPr>
+          <w:noProof/>
+        </w:rPr>
         <w:drawing>
           <wp:inline distT="0" distB="0" distL="0" distR="0" wp14:anchorId="1ABE27F6" wp14:editId="16BE3AE1">
             <wp:extent cx="5410200" cy="1886244"/>
@@ -12109,6 +12078,9 @@
         </w:sectPr>
       </w:pPr>
       <w:r>
+        <w:rPr>
+          <w:noProof/>
+        </w:rPr>
         <w:drawing>
           <wp:inline distT="0" distB="0" distL="0" distR="0" wp14:anchorId="795ED0A9" wp14:editId="17D5C11E">
             <wp:extent cx="5402580" cy="2519151"/>
@@ -12165,6 +12137,9 @@
         <w:ind w:left="567"/>
       </w:pPr>
       <w:r>
+        <w:rPr>
+          <w:noProof/>
+        </w:rPr>
         <w:drawing>
           <wp:inline distT="0" distB="0" distL="0" distR="0" wp14:anchorId="53BA2FD5" wp14:editId="4DE538E1">
             <wp:extent cx="5425440" cy="1463875"/>
@@ -12228,9 +12203,15 @@
     <w:p>
       <w:pPr>
         <w:pStyle w:val="Heading2"/>
+        <w:rPr>
+          <w:highlight w:val="red"/>
+        </w:rPr>
       </w:pPr>
       <w:bookmarkStart w:id="36" w:name="_Toc183603425"/>
       <w:r>
+        <w:rPr>
+          <w:highlight w:val="red"/>
+        </w:rPr>
         <w:t>Kết quả giao diện</w:t>
       </w:r>
       <w:bookmarkEnd w:id="36"/>
@@ -19757,7 +19738,7 @@
     <w:uiPriority w:val="9"/>
     <w:unhideWhenUsed/>
     <w:qFormat/>
-    <w:rsid w:val="008A4036"/>
+    <w:rsid w:val="007E5533"/>
     <w:pPr>
       <w:numPr>
         <w:ilvl w:val="2"/>
@@ -19769,6 +19750,7 @@
     <w:rPr>
       <w:b/>
       <w:bCs/>
+      <w:i/>
       <w:lang w:val="en-US" w:eastAsia="ja-JP"/>
     </w:rPr>
   </w:style>
@@ -19907,6 +19889,7 @@
   <w:style w:type="character" w:default="1" w:styleId="DefaultParagraphFont">
     <w:name w:val="Default Paragraph Font"/>
     <w:uiPriority w:val="1"/>
+    <w:semiHidden/>
     <w:unhideWhenUsed/>
   </w:style>
   <w:style w:type="table" w:default="1" w:styleId="TableNormal">
@@ -19960,10 +19943,11 @@
     <w:basedOn w:val="DefaultParagraphFont"/>
     <w:link w:val="Heading3"/>
     <w:uiPriority w:val="9"/>
-    <w:rsid w:val="008A4036"/>
+    <w:rsid w:val="007E5533"/>
     <w:rPr>
       <w:b/>
       <w:bCs/>
+      <w:i/>
       <w:lang w:val="en-US" w:eastAsia="ja-JP"/>
     </w:rPr>
   </w:style>

</xml_diff>